<commit_message>
substitution VisualBib par Citation Chaser
</commit_message>
<xml_diff>
--- a/docs/Fiche_RevLit.docx
+++ b/docs/Fiche_RevLit.docx
@@ -1266,6 +1266,7 @@
         <w:t xml:space="preserve"> </w:t>
       </w:r>
     </w:p>
+    <w:bookmarkStart w:id="2" w:name="_Toc129955581"/>
     <w:p>
       <w:pPr>
         <w:pStyle w:val="Titre2"/>
@@ -1273,11 +1274,11 @@
           <w:lang w:eastAsia="en-US"/>
         </w:rPr>
       </w:pPr>
-      <w:bookmarkStart w:id="2" w:name="_Toc129955581"/>
       <w:r>
         <w:rPr>
           <w:noProof/>
         </w:rPr>
+        <w:lastRenderedPageBreak/>
         <mc:AlternateContent>
           <mc:Choice Requires="wps">
             <w:drawing>
@@ -1572,7 +1573,9 @@
         </w:rPr>
         <w:t xml:space="preserve"> types de revue de littérature</w:t>
       </w:r>
+      <w:bookmarkStart w:id="3" w:name="_GoBack"/>
       <w:bookmarkEnd w:id="2"/>
+      <w:bookmarkEnd w:id="3"/>
     </w:p>
     <w:tbl>
       <w:tblPr>
@@ -3266,14 +3269,15 @@
           <w:lang w:eastAsia="en-US"/>
         </w:rPr>
       </w:pPr>
-      <w:bookmarkStart w:id="3" w:name="_Toc129955582"/>
-      <w:r>
-        <w:rPr>
-          <w:lang w:eastAsia="en-US"/>
-        </w:rPr>
+      <w:bookmarkStart w:id="4" w:name="_Toc129955582"/>
+      <w:r>
+        <w:rPr>
+          <w:lang w:eastAsia="en-US"/>
+        </w:rPr>
+        <w:lastRenderedPageBreak/>
         <w:t>Comment choisir le type de revue adapté ?</w:t>
       </w:r>
-      <w:bookmarkEnd w:id="3"/>
+      <w:bookmarkEnd w:id="4"/>
     </w:p>
     <w:p>
       <w:pPr>
@@ -3474,19 +3478,7 @@
           <w:rPr>
             <w:rStyle w:val="Lienhypertextesuivivisit"/>
           </w:rPr>
-          <w:t>ight R</w:t>
-        </w:r>
-        <w:r>
-          <w:rPr>
-            <w:rStyle w:val="Lienhypertextesuivivisit"/>
-          </w:rPr>
-          <w:t>e</w:t>
-        </w:r>
-        <w:r>
-          <w:rPr>
-            <w:rStyle w:val="Lienhypertextesuivivisit"/>
-          </w:rPr>
-          <w:t>vie</w:t>
+          <w:t>ight Revie</w:t>
         </w:r>
         <w:r>
           <w:rPr>
@@ -3561,11 +3553,12 @@
           <w:lang w:eastAsia="en-US"/>
         </w:rPr>
       </w:pPr>
-      <w:bookmarkStart w:id="4" w:name="_Toc129955583"/>
-      <w:r>
-        <w:rPr>
-          <w:lang w:eastAsia="en-US"/>
-        </w:rPr>
+      <w:bookmarkStart w:id="5" w:name="_Toc129955583"/>
+      <w:r>
+        <w:rPr>
+          <w:lang w:eastAsia="en-US"/>
+        </w:rPr>
+        <w:lastRenderedPageBreak/>
         <w:t xml:space="preserve">Les étapes </w:t>
       </w:r>
       <w:r>
@@ -3577,7 +3570,7 @@
         </w:rPr>
         <w:t xml:space="preserve"> d’une revue de littérature</w:t>
       </w:r>
-      <w:bookmarkEnd w:id="4"/>
+      <w:bookmarkEnd w:id="5"/>
     </w:p>
     <w:p>
       <w:pPr>
@@ -3620,11 +3613,11 @@
       <w:pPr>
         <w:pStyle w:val="Titre2"/>
       </w:pPr>
-      <w:bookmarkStart w:id="5" w:name="_Toc129955584"/>
+      <w:bookmarkStart w:id="6" w:name="_Toc129955584"/>
       <w:r>
         <w:t>Identification des concepts clés et des mots-clés</w:t>
       </w:r>
-      <w:bookmarkEnd w:id="5"/>
+      <w:bookmarkEnd w:id="6"/>
     </w:p>
     <w:p>
       <w:pPr>
@@ -4358,8 +4351,9 @@
       <w:pPr>
         <w:pStyle w:val="Titre2"/>
       </w:pPr>
-      <w:bookmarkStart w:id="6" w:name="_Toc129955585"/>
-      <w:r>
+      <w:bookmarkStart w:id="7" w:name="_Toc129955585"/>
+      <w:r>
+        <w:lastRenderedPageBreak/>
         <w:t>Construction</w:t>
       </w:r>
       <w:r>
@@ -4374,7 +4368,7 @@
       <w:r>
         <w:t xml:space="preserve"> de recherche</w:t>
       </w:r>
-      <w:bookmarkEnd w:id="6"/>
+      <w:bookmarkEnd w:id="7"/>
     </w:p>
     <w:p>
       <w:pPr>
@@ -5076,6 +5070,7 @@
           <w:rFonts w:eastAsiaTheme="minorHAnsi"/>
           <w:noProof/>
         </w:rPr>
+        <w:lastRenderedPageBreak/>
         <w:drawing>
           <wp:inline distT="0" distB="0" distL="0" distR="0" wp14:anchorId="03E3D94E" wp14:editId="7A553859">
             <wp:extent cx="5759450" cy="3268345"/>
@@ -5442,11 +5437,12 @@
       <w:pPr>
         <w:pStyle w:val="Titre2"/>
       </w:pPr>
-      <w:bookmarkStart w:id="7" w:name="_Toc129955586"/>
-      <w:r>
+      <w:bookmarkStart w:id="8" w:name="_Toc129955586"/>
+      <w:r>
+        <w:lastRenderedPageBreak/>
         <w:t>Identifier et appliquer des méthodes de recherche bibliographique complémentaires</w:t>
       </w:r>
-      <w:bookmarkEnd w:id="7"/>
+      <w:bookmarkEnd w:id="8"/>
     </w:p>
     <w:p>
       <w:pPr>
@@ -5641,7 +5637,7 @@
             <w:rFonts w:eastAsiaTheme="minorHAnsi"/>
             <w:lang w:eastAsia="en-US"/>
           </w:rPr>
-          <w:t>VisualBib</w:t>
+          <w:t>Citation Chaser</w:t>
         </w:r>
       </w:hyperlink>
       <w:r>
@@ -5649,14 +5645,105 @@
           <w:rFonts w:eastAsiaTheme="minorHAnsi"/>
           <w:lang w:eastAsia="en-US"/>
         </w:rPr>
-        <w:t xml:space="preserve"> développé à l’université </w:t>
-      </w:r>
-      <w:r>
-        <w:rPr>
-          <w:rFonts w:eastAsiaTheme="minorHAnsi"/>
-          <w:lang w:eastAsia="en-US"/>
-        </w:rPr>
-        <w:t>d’Udine retrouve et ajoute à un corpus toutes les références citées et citantes d’un article, à partir de la simple saisie du DOI de cet article. Les sources suivantes peuvent être interrogées : Scopus (sous réserve d’un abonnement institutionnel), CrossRef, et OpenCitations.</w:t>
+        <w:t>,</w:t>
+      </w:r>
+      <w:r>
+        <w:rPr>
+          <w:rFonts w:eastAsiaTheme="minorHAnsi"/>
+          <w:lang w:eastAsia="en-US"/>
+        </w:rPr>
+        <w:t xml:space="preserve"> développé </w:t>
+      </w:r>
+      <w:r>
+        <w:rPr>
+          <w:rFonts w:eastAsiaTheme="minorHAnsi"/>
+          <w:lang w:eastAsia="en-US"/>
+        </w:rPr>
+        <w:t>et mis à disposition par des chercheurs en écologie,</w:t>
+      </w:r>
+      <w:r>
+        <w:rPr>
+          <w:rFonts w:eastAsiaTheme="minorHAnsi"/>
+          <w:lang w:eastAsia="en-US"/>
+        </w:rPr>
+        <w:t xml:space="preserve"> </w:t>
+      </w:r>
+      <w:r>
+        <w:rPr>
+          <w:rFonts w:eastAsiaTheme="minorHAnsi"/>
+          <w:lang w:eastAsia="en-US"/>
+        </w:rPr>
+        <w:t xml:space="preserve">cherche et </w:t>
+      </w:r>
+      <w:r>
+        <w:rPr>
+          <w:rFonts w:eastAsiaTheme="minorHAnsi"/>
+          <w:lang w:eastAsia="en-US"/>
+        </w:rPr>
+        <w:t>retrouve toutes les références citées et citantes d’un article</w:t>
+      </w:r>
+      <w:r>
+        <w:rPr>
+          <w:rFonts w:eastAsiaTheme="minorHAnsi"/>
+          <w:lang w:eastAsia="en-US"/>
+        </w:rPr>
+        <w:t xml:space="preserve"> ou d’un lot d’articles</w:t>
+      </w:r>
+      <w:r>
+        <w:rPr>
+          <w:rFonts w:eastAsiaTheme="minorHAnsi"/>
+          <w:lang w:eastAsia="en-US"/>
+        </w:rPr>
+        <w:t xml:space="preserve">, </w:t>
+      </w:r>
+      <w:r>
+        <w:rPr>
+          <w:rFonts w:eastAsiaTheme="minorHAnsi"/>
+          <w:lang w:eastAsia="en-US"/>
+        </w:rPr>
+        <w:t xml:space="preserve">à partir de la saisie d'identifiants </w:t>
+      </w:r>
+      <w:r>
+        <w:rPr>
+          <w:rFonts w:eastAsiaTheme="minorHAnsi"/>
+          <w:lang w:eastAsia="en-US"/>
+        </w:rPr>
+        <w:t>(PMID, DOI, etc. )</w:t>
+      </w:r>
+      <w:r>
+        <w:rPr>
+          <w:rFonts w:eastAsiaTheme="minorHAnsi"/>
+          <w:lang w:eastAsia="en-US"/>
+        </w:rPr>
+        <w:t xml:space="preserve"> ou du chargement</w:t>
+      </w:r>
+      <w:r>
+        <w:rPr>
+          <w:rFonts w:eastAsiaTheme="minorHAnsi"/>
+          <w:lang w:eastAsia="en-US"/>
+        </w:rPr>
+        <w:t xml:space="preserve"> d'un fichier .csv ou</w:t>
+      </w:r>
+      <w:r>
+        <w:rPr>
+          <w:rFonts w:eastAsiaTheme="minorHAnsi"/>
+          <w:lang w:eastAsia="en-US"/>
+        </w:rPr>
+        <w:t xml:space="preserve"> </w:t>
+      </w:r>
+      <w:r>
+        <w:rPr>
+          <w:rFonts w:eastAsiaTheme="minorHAnsi"/>
+          <w:lang w:eastAsia="en-US"/>
+        </w:rPr>
+        <w:t>.ris</w:t>
+      </w:r>
+      <w:r>
+        <w:rPr>
+          <w:rFonts w:eastAsiaTheme="minorHAnsi"/>
+          <w:lang w:eastAsia="en-US"/>
+        </w:rPr>
+        <w:t>.</w:t>
       </w:r>
     </w:p>
     <w:p>
@@ -5666,14 +5753,14 @@
           <w:lang w:eastAsia="en-US"/>
         </w:rPr>
       </w:pPr>
-      <w:bookmarkStart w:id="8" w:name="_Toc129955587"/>
+      <w:bookmarkStart w:id="9" w:name="_Toc129955587"/>
       <w:r>
         <w:rPr>
           <w:lang w:eastAsia="en-US"/>
         </w:rPr>
         <w:t>Choix des bases de données</w:t>
       </w:r>
-      <w:bookmarkEnd w:id="8"/>
+      <w:bookmarkEnd w:id="9"/>
       <w:r>
         <w:rPr>
           <w:lang w:eastAsia="en-US"/>
@@ -6100,10 +6187,11 @@
           <w:rFonts w:eastAsiaTheme="minorHAnsi"/>
           <w:noProof/>
         </w:rPr>
+        <w:lastRenderedPageBreak/>
         <w:drawing>
-          <wp:inline distT="0" distB="0" distL="0" distR="0" wp14:anchorId="28F63E13" wp14:editId="326FAED1">
+          <wp:inline distT="0" distB="0" distL="0" distR="0" wp14:anchorId="28F63E13" wp14:editId="12E67012">
             <wp:extent cx="4399472" cy="2938963"/>
-            <wp:effectExtent l="0" t="0" r="1270" b="0"/>
+            <wp:effectExtent l="19050" t="19050" r="20320" b="13970"/>
             <wp:docPr id="1" name="Image 1"/>
             <wp:cNvGraphicFramePr>
               <a:graphicFrameLocks xmlns:a="http://schemas.openxmlformats.org/drawingml/2006/main" noChangeAspect="1"/>
@@ -6135,6 +6223,11 @@
                     <a:prstGeom prst="rect">
                       <a:avLst/>
                     </a:prstGeom>
+                    <a:ln>
+                      <a:solidFill>
+                        <a:schemeClr val="accent1"/>
+                      </a:solidFill>
+                    </a:ln>
                   </pic:spPr>
                 </pic:pic>
               </a:graphicData>
@@ -6218,7 +6311,7 @@
           <w:lang w:eastAsia="en-US"/>
         </w:rPr>
       </w:pPr>
-      <w:bookmarkStart w:id="9" w:name="_Toc129955588"/>
+      <w:bookmarkStart w:id="10" w:name="_Toc129955588"/>
       <w:r>
         <w:rPr>
           <w:lang w:eastAsia="en-US"/>
@@ -6231,7 +6324,7 @@
         </w:rPr>
         <w:t>port des données depuis les bases de données bibliographiques</w:t>
       </w:r>
-      <w:bookmarkEnd w:id="9"/>
+      <w:bookmarkEnd w:id="10"/>
       <w:r>
         <w:rPr>
           <w:lang w:eastAsia="en-US"/>
@@ -6349,7 +6442,7 @@
           <w:lang w:eastAsia="en-US"/>
         </w:rPr>
       </w:pPr>
-      <w:bookmarkStart w:id="10" w:name="_Toc129955589"/>
+      <w:bookmarkStart w:id="11" w:name="_Toc129955589"/>
       <w:r>
         <w:rPr>
           <w:lang w:eastAsia="en-US"/>
@@ -6362,7 +6455,7 @@
         </w:rPr>
         <w:t xml:space="preserve"> des articles</w:t>
       </w:r>
-      <w:bookmarkEnd w:id="10"/>
+      <w:bookmarkEnd w:id="11"/>
       <w:r>
         <w:rPr>
           <w:lang w:eastAsia="en-US"/>
@@ -6648,14 +6741,15 @@
           <w:lang w:eastAsia="en-US"/>
         </w:rPr>
       </w:pPr>
-      <w:bookmarkStart w:id="11" w:name="_Toc129955590"/>
-      <w:r>
-        <w:rPr>
-          <w:lang w:eastAsia="en-US"/>
-        </w:rPr>
+      <w:bookmarkStart w:id="12" w:name="_Toc129955590"/>
+      <w:r>
+        <w:rPr>
+          <w:lang w:eastAsia="en-US"/>
+        </w:rPr>
+        <w:lastRenderedPageBreak/>
         <w:t>Logiciels spécialisés pour les revues de littérature</w:t>
       </w:r>
-      <w:bookmarkEnd w:id="11"/>
+      <w:bookmarkEnd w:id="12"/>
     </w:p>
     <w:p>
       <w:pPr>
@@ -6982,27 +7076,7 @@
                   <w:sz w:val="20"/>
                   <w:szCs w:val="20"/>
                 </w:rPr>
-                <w:t>Ray</w:t>
-              </w:r>
-              <w:r>
-                <w:rPr>
-                  <w:rStyle w:val="Lienhypertexte"/>
-                  <w:b w:val="0"/>
-                  <w:bCs w:val="0"/>
-                  <w:sz w:val="20"/>
-                  <w:szCs w:val="20"/>
-                </w:rPr>
-                <w:t>y</w:t>
-              </w:r>
-              <w:r>
-                <w:rPr>
-                  <w:rStyle w:val="Lienhypertexte"/>
-                  <w:b w:val="0"/>
-                  <w:bCs w:val="0"/>
-                  <w:sz w:val="20"/>
-                  <w:szCs w:val="20"/>
-                </w:rPr>
-                <w:t>an</w:t>
+                <w:t>Rayyan</w:t>
               </w:r>
             </w:hyperlink>
           </w:p>
@@ -7823,8 +7897,6 @@
             </w:r>
           </w:p>
         </w:tc>
-        <w:bookmarkStart w:id="12" w:name="_GoBack"/>
-        <w:bookmarkEnd w:id="12"/>
       </w:tr>
       <w:tr>
         <w:trPr>
@@ -10380,7 +10452,7 @@
         <w:color w:val="3B3838"/>
         <w:sz w:val="18"/>
       </w:rPr>
-      <w:t>Fiche : Revue de littérature en santé : focus bibliographique - màj : 2023-03-</w:t>
+      <w:t>Fiche : Revue de littérature en santé : focus bibliographique - màj : 2023-</w:t>
     </w:r>
     <w:r>
       <w:rPr>
@@ -10388,7 +10460,7 @@
         <w:color w:val="3B3838"/>
         <w:sz w:val="18"/>
       </w:rPr>
-      <w:t>29</w:t>
+      <w:t>11-07</w:t>
     </w:r>
     <w:r>
       <w:rPr>
@@ -10498,7 +10570,7 @@
         <w:color w:val="3B3838"/>
         <w:sz w:val="18"/>
       </w:rPr>
-      <w:t>Dernière mise à jour : 2023-03-</w:t>
+      <w:t>Dernière mise à jour : 2023-</w:t>
     </w:r>
     <w:r>
       <w:rPr>
@@ -10506,7 +10578,23 @@
         <w:color w:val="3B3838"/>
         <w:sz w:val="18"/>
       </w:rPr>
-      <w:t>29</w:t>
+      <w:t>11</w:t>
+    </w:r>
+    <w:r>
+      <w:rPr>
+        <w:rFonts w:ascii="Tahoma" w:eastAsia="Tahoma" w:hAnsi="Tahoma" w:cs="Tahoma"/>
+        <w:color w:val="3B3838"/>
+        <w:sz w:val="18"/>
+      </w:rPr>
+      <w:t>-</w:t>
+    </w:r>
+    <w:r>
+      <w:rPr>
+        <w:rFonts w:ascii="Tahoma" w:eastAsia="Tahoma" w:hAnsi="Tahoma" w:cs="Tahoma"/>
+        <w:color w:val="3B3838"/>
+        <w:sz w:val="18"/>
+      </w:rPr>
+      <w:t>07</w:t>
     </w:r>
     <w:r>
       <w:rPr>
@@ -13402,7 +13490,7 @@
 </file>
 
 <file path=customXml/itemProps1.xml><?xml version="1.0" encoding="utf-8"?>
-<ds:datastoreItem xmlns:ds="http://schemas.openxmlformats.org/officeDocument/2006/customXml" ds:itemID="{DED0C7BE-DC6C-48C5-8CEB-BF988F96E403}">
+<ds:datastoreItem xmlns:ds="http://schemas.openxmlformats.org/officeDocument/2006/customXml" ds:itemID="{34525371-4C54-4385-8BA5-345B8FC0EB4F}">
   <ds:schemaRefs>
     <ds:schemaRef ds:uri="http://schemas.openxmlformats.org/officeDocument/2006/bibliography"/>
   </ds:schemaRefs>

</xml_diff>